<commit_message>
Adding GitHub Repo URL to document for reference.
</commit_message>
<xml_diff>
--- a/it115/assignment-11/IT115-Assignment-11_Py_While-and-For-Loop-Walkthrough.docx
+++ b/it115/assignment-11/IT115-Assignment-11_Py_While-and-For-Loop-Walkthrough.docx
@@ -53,8 +53,106 @@
         </w:rPr>
         <w:t xml:space="preserve">GitHub Repo Location: </w:t>
       </w:r>
-    </w:p>
-    <w:p>
+      <w:hyperlink r:id="rId4" w:history="1">
+        <w:r>
+          <w:rPr>
+            <w:rStyle w:val="Hyperlink"/>
+            <w:sz w:val="20"/>
+            <w:szCs w:val="20"/>
+          </w:rPr>
+          <w:t>https://github.com/Shannon-Murdock/it115/tree/main/it115/assignment-11</w:t>
+        </w:r>
+      </w:hyperlink>
+    </w:p>
+    <w:p>
+      <w:r>
+        <w:rPr>
+          <w:noProof/>
+        </w:rPr>
+        <mc:AlternateContent>
+          <mc:Choice Requires="wps">
+            <w:drawing>
+              <wp:anchor distT="0" distB="0" distL="114300" distR="114300" simplePos="0" relativeHeight="251659264" behindDoc="1" locked="0" layoutInCell="1" allowOverlap="1" wp14:anchorId="382CE50C" wp14:editId="107C0CB0">
+                <wp:simplePos x="0" y="0"/>
+                <wp:positionH relativeFrom="column">
+                  <wp:posOffset>-25400</wp:posOffset>
+                </wp:positionH>
+                <wp:positionV relativeFrom="paragraph">
+                  <wp:posOffset>696595</wp:posOffset>
+                </wp:positionV>
+                <wp:extent cx="5683250" cy="5467350"/>
+                <wp:effectExtent l="57150" t="19050" r="69850" b="114300"/>
+                <wp:wrapNone/>
+                <wp:docPr id="2039629218" name="Rectangle 3"/>
+                <wp:cNvGraphicFramePr/>
+                <a:graphic xmlns:a="http://schemas.openxmlformats.org/drawingml/2006/main">
+                  <a:graphicData uri="http://schemas.microsoft.com/office/word/2010/wordprocessingShape">
+                    <wps:wsp>
+                      <wps:cNvSpPr/>
+                      <wps:spPr>
+                        <a:xfrm>
+                          <a:off x="0" y="0"/>
+                          <a:ext cx="5683250" cy="5467350"/>
+                        </a:xfrm>
+                        <a:prstGeom prst="rect">
+                          <a:avLst/>
+                        </a:prstGeom>
+                        <a:solidFill>
+                          <a:schemeClr val="tx1">
+                            <a:lumMod val="85000"/>
+                            <a:lumOff val="15000"/>
+                          </a:schemeClr>
+                        </a:solidFill>
+                        <a:ln>
+                          <a:solidFill>
+                            <a:srgbClr val="00B0F0"/>
+                          </a:solidFill>
+                        </a:ln>
+                        <a:effectLst>
+                          <a:outerShdw blurRad="50800" dist="38100" dir="5400000" algn="t" rotWithShape="0">
+                            <a:prstClr val="black">
+                              <a:alpha val="40000"/>
+                            </a:prstClr>
+                          </a:outerShdw>
+                        </a:effectLst>
+                      </wps:spPr>
+                      <wps:style>
+                        <a:lnRef idx="2">
+                          <a:schemeClr val="accent1">
+                            <a:shade val="15000"/>
+                          </a:schemeClr>
+                        </a:lnRef>
+                        <a:fillRef idx="1">
+                          <a:schemeClr val="accent1"/>
+                        </a:fillRef>
+                        <a:effectRef idx="0">
+                          <a:schemeClr val="accent1"/>
+                        </a:effectRef>
+                        <a:fontRef idx="minor">
+                          <a:schemeClr val="lt1"/>
+                        </a:fontRef>
+                      </wps:style>
+                      <wps:bodyPr rot="0" spcFirstLastPara="0" vertOverflow="overflow" horzOverflow="overflow" vert="horz" wrap="square" lIns="91440" tIns="45720" rIns="91440" bIns="45720" numCol="1" spcCol="0" rtlCol="0" fromWordArt="0" anchor="ctr" anchorCtr="0" forceAA="0" compatLnSpc="1">
+                        <a:prstTxWarp prst="textNoShape">
+                          <a:avLst/>
+                        </a:prstTxWarp>
+                        <a:noAutofit/>
+                      </wps:bodyPr>
+                    </wps:wsp>
+                  </a:graphicData>
+                </a:graphic>
+              </wp:anchor>
+            </w:drawing>
+          </mc:Choice>
+          <mc:Fallback>
+            <w:pict>
+              <v:rect w14:anchorId="4282CE1E" id="Rectangle 3" o:spid="_x0000_s1026" style="position:absolute;margin-left:-2pt;margin-top:54.85pt;width:447.5pt;height:430.5pt;z-index:-251657216;visibility:visible;mso-wrap-style:square;mso-wrap-distance-left:9pt;mso-wrap-distance-top:0;mso-wrap-distance-right:9pt;mso-wrap-distance-bottom:0;mso-position-horizontal:absolute;mso-position-horizontal-relative:text;mso-position-vertical:absolute;mso-position-vertical-relative:text;v-text-anchor:middle" o:gfxdata="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" fillcolor="#272727 [2749]" strokecolor="#00b0f0" strokeweight="1.5pt">
+                <v:shadow on="t" color="black" opacity="26214f" origin=",-.5" offset="0,3pt"/>
+              </v:rect>
+            </w:pict>
+          </mc:Fallback>
+        </mc:AlternateContent>
+      </w:r>
       <w:r>
         <w:object w:dxaOrig="1539" w:dyaOrig="991" w14:anchorId="18C21304">
           <v:shapetype id="_x0000_t75" coordsize="21600,21600" o:spt="75" o:preferrelative="t" path="m@4@5l@4@11@9@11@9@5xe" filled="f" stroked="f">
@@ -77,445 +175,981 @@
             <o:lock v:ext="edit" aspectratio="t"/>
           </v:shapetype>
           <v:shape id="_x0000_i1025" type="#_x0000_t75" style="width:77pt;height:49.5pt" o:ole="">
-            <v:imagedata r:id="rId4" o:title=""/>
+            <v:imagedata r:id="rId5" o:title=""/>
           </v:shape>
-          <o:OLEObject Type="Embed" ProgID="Package" ShapeID="_x0000_i1025" DrawAspect="Icon" ObjectID="_1812123559" r:id="rId5"/>
+          <o:OLEObject Type="Embed" ProgID="Package" ShapeID="_x0000_i1025" DrawAspect="Icon" ObjectID="_1812124220" r:id="rId6"/>
         </w:object>
       </w:r>
     </w:p>
     <w:p>
       <w:pPr>
         <w:spacing w:after="0"/>
-      </w:pPr>
-      <w:r>
+        <w:rPr>
+          <w:color w:val="E8E8E8" w:themeColor="background2"/>
+        </w:rPr>
+      </w:pPr>
+      <w:r>
+        <w:rPr>
+          <w:color w:val="E8E8E8" w:themeColor="background2"/>
+        </w:rPr>
         <w:t># Guessing Game - Shannon Murdock, IT115</w:t>
       </w:r>
     </w:p>
     <w:p>
       <w:pPr>
         <w:spacing w:after="0"/>
-      </w:pPr>
-    </w:p>
-    <w:p>
-      <w:pPr>
-        <w:spacing w:after="0"/>
-      </w:pPr>
-      <w:r>
+        <w:rPr>
+          <w:color w:val="E8E8E8" w:themeColor="background2"/>
+        </w:rPr>
+      </w:pPr>
+    </w:p>
+    <w:p>
+      <w:pPr>
+        <w:spacing w:after="0"/>
+        <w:rPr>
+          <w:color w:val="E8E8E8" w:themeColor="background2"/>
+        </w:rPr>
+      </w:pPr>
+      <w:r>
+        <w:rPr>
+          <w:color w:val="E8E8E8" w:themeColor="background2"/>
+        </w:rPr>
         <w:t>"""</w:t>
       </w:r>
     </w:p>
     <w:p>
       <w:pPr>
         <w:spacing w:after="0"/>
-      </w:pPr>
-      <w:r>
+        <w:rPr>
+          <w:color w:val="E8E8E8" w:themeColor="background2"/>
+        </w:rPr>
+      </w:pPr>
+      <w:r>
+        <w:rPr>
+          <w:color w:val="E8E8E8" w:themeColor="background2"/>
+        </w:rPr>
         <w:t>Create an object for the computer to generate a random number.  </w:t>
       </w:r>
     </w:p>
     <w:p>
       <w:pPr>
         <w:spacing w:after="0"/>
-      </w:pPr>
-      <w:r>
+        <w:rPr>
+          <w:color w:val="E8E8E8" w:themeColor="background2"/>
+        </w:rPr>
+      </w:pPr>
+      <w:r>
+        <w:rPr>
+          <w:color w:val="E8E8E8" w:themeColor="background2"/>
+        </w:rPr>
         <w:t xml:space="preserve">The </w:t>
       </w:r>
       <w:proofErr w:type="spellStart"/>
       <w:r>
+        <w:rPr>
+          <w:color w:val="E8E8E8" w:themeColor="background2"/>
+        </w:rPr>
         <w:t>randint</w:t>
       </w:r>
       <w:proofErr w:type="spellEnd"/>
       <w:r>
-        <w:t xml:space="preserve"> subclass will generate a number from 1 through 100 (inclusive).</w:t>
-      </w:r>
-    </w:p>
-    <w:p>
-      <w:pPr>
-        <w:spacing w:after="0"/>
-      </w:pPr>
-      <w:r>
+        <w:rPr>
+          <w:color w:val="E8E8E8" w:themeColor="background2"/>
+        </w:rPr>
+        <w:t xml:space="preserve"> subclass will generate a number from 1 </w:t>
+      </w:r>
+      <w:proofErr w:type="gramStart"/>
+      <w:r>
+        <w:rPr>
+          <w:color w:val="E8E8E8" w:themeColor="background2"/>
+        </w:rPr>
+        <w:t>through</w:t>
+      </w:r>
+      <w:proofErr w:type="gramEnd"/>
+      <w:r>
+        <w:rPr>
+          <w:color w:val="E8E8E8" w:themeColor="background2"/>
+        </w:rPr>
+        <w:t xml:space="preserve"> 100 (inclusive).</w:t>
+      </w:r>
+    </w:p>
+    <w:p>
+      <w:pPr>
+        <w:spacing w:after="0"/>
+        <w:rPr>
+          <w:color w:val="E8E8E8" w:themeColor="background2"/>
+        </w:rPr>
+      </w:pPr>
+      <w:r>
+        <w:rPr>
+          <w:color w:val="E8E8E8" w:themeColor="background2"/>
+        </w:rPr>
         <w:t>"""</w:t>
       </w:r>
     </w:p>
     <w:p>
       <w:pPr>
         <w:spacing w:after="0"/>
-      </w:pPr>
-    </w:p>
-    <w:p>
-      <w:pPr>
-        <w:spacing w:after="0"/>
-      </w:pPr>
-      <w:r>
+        <w:rPr>
+          <w:color w:val="E8E8E8" w:themeColor="background2"/>
+        </w:rPr>
+      </w:pPr>
+    </w:p>
+    <w:p>
+      <w:pPr>
+        <w:spacing w:after="0"/>
+        <w:rPr>
+          <w:color w:val="E8E8E8" w:themeColor="background2"/>
+        </w:rPr>
+      </w:pPr>
+      <w:r>
+        <w:rPr>
+          <w:color w:val="E8E8E8" w:themeColor="background2"/>
+        </w:rPr>
         <w:t>import random</w:t>
       </w:r>
     </w:p>
     <w:p>
       <w:pPr>
         <w:spacing w:after="0"/>
-      </w:pPr>
-    </w:p>
-    <w:p>
-      <w:pPr>
-        <w:spacing w:after="0"/>
-      </w:pPr>
-      <w:r>
+        <w:rPr>
+          <w:color w:val="E8E8E8" w:themeColor="background2"/>
+        </w:rPr>
+      </w:pPr>
+    </w:p>
+    <w:p>
+      <w:pPr>
+        <w:spacing w:after="0"/>
+        <w:rPr>
+          <w:color w:val="E8E8E8" w:themeColor="background2"/>
+        </w:rPr>
+      </w:pPr>
+      <w:r>
+        <w:rPr>
+          <w:color w:val="E8E8E8" w:themeColor="background2"/>
+        </w:rPr>
         <w:t xml:space="preserve">def </w:t>
       </w:r>
       <w:proofErr w:type="spellStart"/>
       <w:r>
+        <w:rPr>
+          <w:color w:val="E8E8E8" w:themeColor="background2"/>
+        </w:rPr>
         <w:t>validate_input</w:t>
       </w:r>
       <w:proofErr w:type="spellEnd"/>
       <w:r>
+        <w:rPr>
+          <w:color w:val="E8E8E8" w:themeColor="background2"/>
+        </w:rPr>
         <w:t>(</w:t>
       </w:r>
       <w:proofErr w:type="spellStart"/>
       <w:r>
+        <w:rPr>
+          <w:color w:val="E8E8E8" w:themeColor="background2"/>
+        </w:rPr>
         <w:t>user_input</w:t>
       </w:r>
       <w:proofErr w:type="spellEnd"/>
       <w:r>
+        <w:rPr>
+          <w:color w:val="E8E8E8" w:themeColor="background2"/>
+        </w:rPr>
         <w:t>):</w:t>
       </w:r>
     </w:p>
     <w:p>
       <w:pPr>
         <w:spacing w:after="0"/>
-      </w:pPr>
-      <w:r>
+        <w:rPr>
+          <w:color w:val="E8E8E8" w:themeColor="background2"/>
+        </w:rPr>
+      </w:pPr>
+      <w:r>
+        <w:rPr>
+          <w:color w:val="E8E8E8" w:themeColor="background2"/>
+        </w:rPr>
         <w:t>    try:</w:t>
       </w:r>
     </w:p>
     <w:p>
       <w:pPr>
         <w:spacing w:after="0"/>
-      </w:pPr>
-      <w:r>
+        <w:rPr>
+          <w:color w:val="E8E8E8" w:themeColor="background2"/>
+        </w:rPr>
+      </w:pPr>
+      <w:r>
+        <w:rPr>
+          <w:color w:val="E8E8E8" w:themeColor="background2"/>
+        </w:rPr>
         <w:t>        num = int(</w:t>
       </w:r>
       <w:proofErr w:type="spellStart"/>
       <w:r>
+        <w:rPr>
+          <w:color w:val="E8E8E8" w:themeColor="background2"/>
+        </w:rPr>
         <w:t>user_input</w:t>
       </w:r>
       <w:proofErr w:type="spellEnd"/>
       <w:r>
+        <w:rPr>
+          <w:color w:val="E8E8E8" w:themeColor="background2"/>
+        </w:rPr>
         <w:t>)</w:t>
       </w:r>
     </w:p>
     <w:p>
       <w:pPr>
         <w:spacing w:after="0"/>
-      </w:pPr>
-      <w:r>
+        <w:rPr>
+          <w:color w:val="E8E8E8" w:themeColor="background2"/>
+        </w:rPr>
+      </w:pPr>
+      <w:r>
+        <w:rPr>
+          <w:color w:val="E8E8E8" w:themeColor="background2"/>
+        </w:rPr>
         <w:t>        if 1 &lt;= num &lt;= 100:</w:t>
       </w:r>
     </w:p>
     <w:p>
       <w:pPr>
         <w:spacing w:after="0"/>
-      </w:pPr>
-      <w:r>
+        <w:rPr>
+          <w:color w:val="E8E8E8" w:themeColor="background2"/>
+        </w:rPr>
+      </w:pPr>
+      <w:r>
+        <w:rPr>
+          <w:color w:val="E8E8E8" w:themeColor="background2"/>
+        </w:rPr>
         <w:t>            return True, num</w:t>
       </w:r>
     </w:p>
     <w:p>
       <w:pPr>
         <w:spacing w:after="0"/>
-      </w:pPr>
-      <w:r>
+        <w:rPr>
+          <w:color w:val="E8E8E8" w:themeColor="background2"/>
+        </w:rPr>
+      </w:pPr>
+      <w:r>
+        <w:rPr>
+          <w:color w:val="E8E8E8" w:themeColor="background2"/>
+        </w:rPr>
         <w:t>        else:</w:t>
       </w:r>
     </w:p>
     <w:p>
       <w:pPr>
         <w:spacing w:after="0"/>
-      </w:pPr>
-      <w:r>
-        <w:t>            print("Please enter a number between 1 and 100.")</w:t>
-      </w:r>
-    </w:p>
-    <w:p>
-      <w:pPr>
-        <w:spacing w:after="0"/>
-      </w:pPr>
-      <w:r>
+        <w:rPr>
+          <w:color w:val="E8E8E8" w:themeColor="background2"/>
+        </w:rPr>
+      </w:pPr>
+      <w:r>
+        <w:rPr>
+          <w:color w:val="E8E8E8" w:themeColor="background2"/>
+        </w:rPr>
+        <w:t xml:space="preserve">            </w:t>
+      </w:r>
+      <w:proofErr w:type="gramStart"/>
+      <w:r>
+        <w:rPr>
+          <w:color w:val="E8E8E8" w:themeColor="background2"/>
+        </w:rPr>
+        <w:t>print(</w:t>
+      </w:r>
+      <w:proofErr w:type="gramEnd"/>
+      <w:r>
+        <w:rPr>
+          <w:color w:val="E8E8E8" w:themeColor="background2"/>
+        </w:rPr>
+        <w:t>"Please enter a number between 1 and 100.")</w:t>
+      </w:r>
+    </w:p>
+    <w:p>
+      <w:pPr>
+        <w:spacing w:after="0"/>
+        <w:rPr>
+          <w:color w:val="E8E8E8" w:themeColor="background2"/>
+        </w:rPr>
+      </w:pPr>
+      <w:r>
+        <w:rPr>
+          <w:color w:val="E8E8E8" w:themeColor="background2"/>
+        </w:rPr>
         <w:t>            return False, None</w:t>
       </w:r>
     </w:p>
     <w:p>
       <w:pPr>
         <w:spacing w:after="0"/>
-      </w:pPr>
-      <w:r>
+        <w:rPr>
+          <w:color w:val="E8E8E8" w:themeColor="background2"/>
+        </w:rPr>
+      </w:pPr>
+      <w:r>
+        <w:rPr>
+          <w:color w:val="E8E8E8" w:themeColor="background2"/>
+        </w:rPr>
         <w:t xml:space="preserve">    except </w:t>
       </w:r>
       <w:proofErr w:type="spellStart"/>
       <w:r>
+        <w:rPr>
+          <w:color w:val="E8E8E8" w:themeColor="background2"/>
+        </w:rPr>
         <w:t>ValueError</w:t>
       </w:r>
       <w:proofErr w:type="spellEnd"/>
       <w:r>
+        <w:rPr>
+          <w:color w:val="E8E8E8" w:themeColor="background2"/>
+        </w:rPr>
         <w:t>:</w:t>
       </w:r>
     </w:p>
     <w:p>
       <w:pPr>
         <w:spacing w:after="0"/>
-      </w:pPr>
-      <w:r>
-        <w:t>        print("Please enter a valid number.")</w:t>
-      </w:r>
-    </w:p>
-    <w:p>
-      <w:pPr>
-        <w:spacing w:after="0"/>
-      </w:pPr>
-      <w:r>
+        <w:rPr>
+          <w:color w:val="E8E8E8" w:themeColor="background2"/>
+        </w:rPr>
+      </w:pPr>
+      <w:r>
+        <w:rPr>
+          <w:color w:val="E8E8E8" w:themeColor="background2"/>
+        </w:rPr>
+        <w:t xml:space="preserve">        </w:t>
+      </w:r>
+      <w:proofErr w:type="gramStart"/>
+      <w:r>
+        <w:rPr>
+          <w:color w:val="E8E8E8" w:themeColor="background2"/>
+        </w:rPr>
+        <w:t>print(</w:t>
+      </w:r>
+      <w:proofErr w:type="gramEnd"/>
+      <w:r>
+        <w:rPr>
+          <w:color w:val="E8E8E8" w:themeColor="background2"/>
+        </w:rPr>
+        <w:t>"Please enter a valid number.")</w:t>
+      </w:r>
+    </w:p>
+    <w:p>
+      <w:pPr>
+        <w:spacing w:after="0"/>
+        <w:rPr>
+          <w:color w:val="E8E8E8" w:themeColor="background2"/>
+        </w:rPr>
+      </w:pPr>
+      <w:r>
+        <w:rPr>
+          <w:color w:val="E8E8E8" w:themeColor="background2"/>
+        </w:rPr>
         <w:t>        return False, None</w:t>
       </w:r>
     </w:p>
     <w:p>
       <w:pPr>
         <w:spacing w:after="0"/>
-      </w:pPr>
-    </w:p>
-    <w:p>
-      <w:pPr>
-        <w:spacing w:after="0"/>
-      </w:pPr>
-      <w:r>
+        <w:rPr>
+          <w:color w:val="E8E8E8" w:themeColor="background2"/>
+        </w:rPr>
+      </w:pPr>
+    </w:p>
+    <w:p>
+      <w:pPr>
+        <w:spacing w:after="0"/>
+        <w:rPr>
+          <w:color w:val="E8E8E8" w:themeColor="background2"/>
+        </w:rPr>
+      </w:pPr>
+      <w:r>
+        <w:rPr>
+          <w:color w:val="E8E8E8" w:themeColor="background2"/>
+        </w:rPr>
         <w:t># Generate random number</w:t>
       </w:r>
     </w:p>
     <w:p>
       <w:pPr>
         <w:spacing w:after="0"/>
+        <w:rPr>
+          <w:color w:val="E8E8E8" w:themeColor="background2"/>
+        </w:rPr>
       </w:pPr>
       <w:proofErr w:type="spellStart"/>
       <w:r>
+        <w:rPr>
+          <w:color w:val="E8E8E8" w:themeColor="background2"/>
+        </w:rPr>
         <w:t>secret_number</w:t>
       </w:r>
       <w:proofErr w:type="spellEnd"/>
       <w:r>
+        <w:rPr>
+          <w:color w:val="E8E8E8" w:themeColor="background2"/>
+        </w:rPr>
         <w:t xml:space="preserve"> = </w:t>
       </w:r>
       <w:proofErr w:type="spellStart"/>
-      <w:r>
+      <w:proofErr w:type="gramStart"/>
+      <w:r>
+        <w:rPr>
+          <w:color w:val="E8E8E8" w:themeColor="background2"/>
+        </w:rPr>
         <w:t>random.randint</w:t>
       </w:r>
       <w:proofErr w:type="spellEnd"/>
-      <w:r>
+      <w:proofErr w:type="gramEnd"/>
+      <w:r>
+        <w:rPr>
+          <w:color w:val="E8E8E8" w:themeColor="background2"/>
+        </w:rPr>
         <w:t>(1, 100)</w:t>
       </w:r>
     </w:p>
     <w:p>
       <w:pPr>
         <w:spacing w:after="0"/>
-      </w:pPr>
-      <w:r>
+        <w:rPr>
+          <w:color w:val="E8E8E8" w:themeColor="background2"/>
+        </w:rPr>
+      </w:pPr>
+      <w:r>
+        <w:rPr>
+          <w:color w:val="E8E8E8" w:themeColor="background2"/>
+        </w:rPr>
         <w:t>guess = None</w:t>
       </w:r>
     </w:p>
     <w:p>
       <w:pPr>
         <w:spacing w:after="0"/>
-      </w:pPr>
-    </w:p>
-    <w:p>
-      <w:pPr>
-        <w:spacing w:after="0"/>
-      </w:pPr>
-      <w:r>
+        <w:rPr>
+          <w:color w:val="E8E8E8" w:themeColor="background2"/>
+        </w:rPr>
+      </w:pPr>
+    </w:p>
+    <w:p>
+      <w:pPr>
+        <w:spacing w:after="0"/>
+        <w:rPr>
+          <w:color w:val="E8E8E8" w:themeColor="background2"/>
+        </w:rPr>
+      </w:pPr>
+      <w:r>
+        <w:rPr>
+          <w:noProof/>
+          <w:color w:val="E8E8E8" w:themeColor="background2"/>
+        </w:rPr>
         <w:lastRenderedPageBreak/>
+        <mc:AlternateContent>
+          <mc:Choice Requires="wps">
+            <w:drawing>
+              <wp:anchor distT="0" distB="0" distL="114300" distR="114300" simplePos="0" relativeHeight="251661312" behindDoc="1" locked="0" layoutInCell="1" allowOverlap="1" wp14:anchorId="7BD71C9B" wp14:editId="2C95342A">
+                <wp:simplePos x="0" y="0"/>
+                <wp:positionH relativeFrom="column">
+                  <wp:posOffset>-57150</wp:posOffset>
+                </wp:positionH>
+                <wp:positionV relativeFrom="paragraph">
+                  <wp:posOffset>-69850</wp:posOffset>
+                </wp:positionV>
+                <wp:extent cx="5683250" cy="4432300"/>
+                <wp:effectExtent l="57150" t="19050" r="69850" b="120650"/>
+                <wp:wrapNone/>
+                <wp:docPr id="1202455898" name="Rectangle 3"/>
+                <wp:cNvGraphicFramePr/>
+                <a:graphic xmlns:a="http://schemas.openxmlformats.org/drawingml/2006/main">
+                  <a:graphicData uri="http://schemas.microsoft.com/office/word/2010/wordprocessingShape">
+                    <wps:wsp>
+                      <wps:cNvSpPr/>
+                      <wps:spPr>
+                        <a:xfrm>
+                          <a:off x="0" y="0"/>
+                          <a:ext cx="5683250" cy="4432300"/>
+                        </a:xfrm>
+                        <a:prstGeom prst="rect">
+                          <a:avLst/>
+                        </a:prstGeom>
+                        <a:solidFill>
+                          <a:schemeClr val="tx1">
+                            <a:lumMod val="85000"/>
+                            <a:lumOff val="15000"/>
+                          </a:schemeClr>
+                        </a:solidFill>
+                        <a:ln>
+                          <a:solidFill>
+                            <a:srgbClr val="00B0F0"/>
+                          </a:solidFill>
+                        </a:ln>
+                        <a:effectLst>
+                          <a:outerShdw blurRad="50800" dist="38100" dir="5400000" algn="t" rotWithShape="0">
+                            <a:prstClr val="black">
+                              <a:alpha val="40000"/>
+                            </a:prstClr>
+                          </a:outerShdw>
+                        </a:effectLst>
+                      </wps:spPr>
+                      <wps:style>
+                        <a:lnRef idx="2">
+                          <a:schemeClr val="accent1">
+                            <a:shade val="15000"/>
+                          </a:schemeClr>
+                        </a:lnRef>
+                        <a:fillRef idx="1">
+                          <a:schemeClr val="accent1"/>
+                        </a:fillRef>
+                        <a:effectRef idx="0">
+                          <a:schemeClr val="accent1"/>
+                        </a:effectRef>
+                        <a:fontRef idx="minor">
+                          <a:schemeClr val="lt1"/>
+                        </a:fontRef>
+                      </wps:style>
+                      <wps:bodyPr rot="0" spcFirstLastPara="0" vertOverflow="overflow" horzOverflow="overflow" vert="horz" wrap="square" lIns="91440" tIns="45720" rIns="91440" bIns="45720" numCol="1" spcCol="0" rtlCol="0" fromWordArt="0" anchor="ctr" anchorCtr="0" forceAA="0" compatLnSpc="1">
+                        <a:prstTxWarp prst="textNoShape">
+                          <a:avLst/>
+                        </a:prstTxWarp>
+                        <a:noAutofit/>
+                      </wps:bodyPr>
+                    </wps:wsp>
+                  </a:graphicData>
+                </a:graphic>
+                <wp14:sizeRelV relativeFrom="margin">
+                  <wp14:pctHeight>0</wp14:pctHeight>
+                </wp14:sizeRelV>
+              </wp:anchor>
+            </w:drawing>
+          </mc:Choice>
+          <mc:Fallback>
+            <w:pict>
+              <v:rect w14:anchorId="3A037CF0" id="Rectangle 3" o:spid="_x0000_s1026" style="position:absolute;margin-left:-4.5pt;margin-top:-5.5pt;width:447.5pt;height:349pt;z-index:-251655168;visibility:visible;mso-wrap-style:square;mso-height-percent:0;mso-wrap-distance-left:9pt;mso-wrap-distance-top:0;mso-wrap-distance-right:9pt;mso-wrap-distance-bottom:0;mso-position-horizontal:absolute;mso-position-horizontal-relative:text;mso-position-vertical:absolute;mso-position-vertical-relative:text;mso-height-percent:0;mso-height-relative:margin;v-text-anchor:middle" o:gfxdata="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" fillcolor="#272727 [2749]" strokecolor="#00b0f0" strokeweight="1.5pt">
+                <v:shadow on="t" color="black" opacity="26214f" origin=",-.5" offset="0,3pt"/>
+              </v:rect>
+            </w:pict>
+          </mc:Fallback>
+        </mc:AlternateContent>
+      </w:r>
+      <w:r>
+        <w:rPr>
+          <w:color w:val="E8E8E8" w:themeColor="background2"/>
+        </w:rPr>
         <w:t># Main game loop</w:t>
       </w:r>
     </w:p>
     <w:p>
       <w:pPr>
         <w:spacing w:after="0"/>
-      </w:pPr>
-      <w:r>
-        <w:t xml:space="preserve">while guess != </w:t>
+        <w:rPr>
+          <w:color w:val="E8E8E8" w:themeColor="background2"/>
+        </w:rPr>
+      </w:pPr>
+      <w:r>
+        <w:rPr>
+          <w:color w:val="E8E8E8" w:themeColor="background2"/>
+        </w:rPr>
+        <w:t xml:space="preserve">while </w:t>
+      </w:r>
+      <w:proofErr w:type="gramStart"/>
+      <w:r>
+        <w:rPr>
+          <w:color w:val="E8E8E8" w:themeColor="background2"/>
+        </w:rPr>
+        <w:t>guess !</w:t>
+      </w:r>
+      <w:proofErr w:type="gramEnd"/>
+      <w:r>
+        <w:rPr>
+          <w:color w:val="E8E8E8" w:themeColor="background2"/>
+        </w:rPr>
+        <w:t xml:space="preserve">= </w:t>
       </w:r>
       <w:proofErr w:type="spellStart"/>
       <w:r>
+        <w:rPr>
+          <w:color w:val="E8E8E8" w:themeColor="background2"/>
+        </w:rPr>
         <w:t>secret_number</w:t>
       </w:r>
       <w:proofErr w:type="spellEnd"/>
       <w:r>
+        <w:rPr>
+          <w:color w:val="E8E8E8" w:themeColor="background2"/>
+        </w:rPr>
         <w:t>:</w:t>
       </w:r>
     </w:p>
     <w:p>
       <w:pPr>
         <w:spacing w:after="0"/>
-      </w:pPr>
-      <w:r>
+        <w:rPr>
+          <w:color w:val="E8E8E8" w:themeColor="background2"/>
+        </w:rPr>
+      </w:pPr>
+      <w:r>
+        <w:rPr>
+          <w:color w:val="E8E8E8" w:themeColor="background2"/>
+        </w:rPr>
         <w:t>    # Get user input</w:t>
       </w:r>
     </w:p>
     <w:p>
       <w:pPr>
         <w:spacing w:after="0"/>
-      </w:pPr>
-      <w:r>
+        <w:rPr>
+          <w:color w:val="E8E8E8" w:themeColor="background2"/>
+        </w:rPr>
+      </w:pPr>
+      <w:r>
+        <w:rPr>
+          <w:color w:val="E8E8E8" w:themeColor="background2"/>
+        </w:rPr>
         <w:t xml:space="preserve">    </w:t>
       </w:r>
       <w:proofErr w:type="spellStart"/>
       <w:r>
+        <w:rPr>
+          <w:color w:val="E8E8E8" w:themeColor="background2"/>
+        </w:rPr>
         <w:t>user_input</w:t>
       </w:r>
       <w:proofErr w:type="spellEnd"/>
       <w:r>
-        <w:t xml:space="preserve"> = input("Guess a number between 1 and 100: ")</w:t>
-      </w:r>
-    </w:p>
-    <w:p>
-      <w:pPr>
-        <w:spacing w:after="0"/>
-      </w:pPr>
-      <w:r>
+        <w:rPr>
+          <w:color w:val="E8E8E8" w:themeColor="background2"/>
+        </w:rPr>
+        <w:t xml:space="preserve"> = </w:t>
+      </w:r>
+      <w:proofErr w:type="gramStart"/>
+      <w:r>
+        <w:rPr>
+          <w:color w:val="E8E8E8" w:themeColor="background2"/>
+        </w:rPr>
+        <w:t>input(</w:t>
+      </w:r>
+      <w:proofErr w:type="gramEnd"/>
+      <w:r>
+        <w:rPr>
+          <w:color w:val="E8E8E8" w:themeColor="background2"/>
+        </w:rPr>
+        <w:t>"Guess a number between 1 and 100: ")</w:t>
+      </w:r>
+    </w:p>
+    <w:p>
+      <w:pPr>
+        <w:spacing w:after="0"/>
+        <w:rPr>
+          <w:color w:val="E8E8E8" w:themeColor="background2"/>
+        </w:rPr>
+      </w:pPr>
+      <w:r>
+        <w:rPr>
+          <w:color w:val="E8E8E8" w:themeColor="background2"/>
+        </w:rPr>
         <w:t xml:space="preserve">    </w:t>
       </w:r>
     </w:p>
     <w:p>
       <w:pPr>
         <w:spacing w:after="0"/>
-      </w:pPr>
-      <w:r>
+        <w:rPr>
+          <w:color w:val="E8E8E8" w:themeColor="background2"/>
+        </w:rPr>
+      </w:pPr>
+      <w:r>
+        <w:rPr>
+          <w:color w:val="E8E8E8" w:themeColor="background2"/>
+        </w:rPr>
         <w:t>    # Validate input</w:t>
       </w:r>
     </w:p>
     <w:p>
       <w:pPr>
         <w:spacing w:after="0"/>
-      </w:pPr>
-      <w:r>
+        <w:rPr>
+          <w:color w:val="E8E8E8" w:themeColor="background2"/>
+        </w:rPr>
+      </w:pPr>
+      <w:r>
+        <w:rPr>
+          <w:color w:val="E8E8E8" w:themeColor="background2"/>
+        </w:rPr>
         <w:t xml:space="preserve">    valid, guess = </w:t>
       </w:r>
       <w:proofErr w:type="spellStart"/>
       <w:r>
+        <w:rPr>
+          <w:color w:val="E8E8E8" w:themeColor="background2"/>
+        </w:rPr>
         <w:t>validate_input</w:t>
       </w:r>
       <w:proofErr w:type="spellEnd"/>
       <w:r>
+        <w:rPr>
+          <w:color w:val="E8E8E8" w:themeColor="background2"/>
+        </w:rPr>
         <w:t>(</w:t>
       </w:r>
       <w:proofErr w:type="spellStart"/>
       <w:r>
+        <w:rPr>
+          <w:color w:val="E8E8E8" w:themeColor="background2"/>
+        </w:rPr>
         <w:t>user_input</w:t>
       </w:r>
       <w:proofErr w:type="spellEnd"/>
       <w:r>
+        <w:rPr>
+          <w:color w:val="E8E8E8" w:themeColor="background2"/>
+        </w:rPr>
         <w:t>)</w:t>
       </w:r>
     </w:p>
     <w:p>
       <w:pPr>
         <w:spacing w:after="0"/>
-      </w:pPr>
-      <w:r>
+        <w:rPr>
+          <w:color w:val="E8E8E8" w:themeColor="background2"/>
+        </w:rPr>
+      </w:pPr>
+      <w:r>
+        <w:rPr>
+          <w:color w:val="E8E8E8" w:themeColor="background2"/>
+        </w:rPr>
         <w:t>    if not valid:</w:t>
       </w:r>
     </w:p>
     <w:p>
       <w:pPr>
         <w:spacing w:after="0"/>
-      </w:pPr>
-      <w:r>
+        <w:rPr>
+          <w:color w:val="E8E8E8" w:themeColor="background2"/>
+        </w:rPr>
+      </w:pPr>
+      <w:r>
+        <w:rPr>
+          <w:color w:val="E8E8E8" w:themeColor="background2"/>
+        </w:rPr>
         <w:t>        continue</w:t>
       </w:r>
     </w:p>
     <w:p>
       <w:pPr>
         <w:spacing w:after="0"/>
-      </w:pPr>
-      <w:r>
+        <w:rPr>
+          <w:color w:val="E8E8E8" w:themeColor="background2"/>
+        </w:rPr>
+      </w:pPr>
+      <w:r>
+        <w:rPr>
+          <w:color w:val="E8E8E8" w:themeColor="background2"/>
+        </w:rPr>
         <w:t xml:space="preserve">    </w:t>
       </w:r>
     </w:p>
     <w:p>
       <w:pPr>
         <w:spacing w:after="0"/>
-      </w:pPr>
-      <w:r>
+        <w:rPr>
+          <w:color w:val="E8E8E8" w:themeColor="background2"/>
+        </w:rPr>
+      </w:pPr>
+      <w:r>
+        <w:rPr>
+          <w:color w:val="E8E8E8" w:themeColor="background2"/>
+        </w:rPr>
         <w:t>    # Compare guess with secret number</w:t>
       </w:r>
     </w:p>
     <w:p>
       <w:pPr>
         <w:spacing w:after="0"/>
-      </w:pPr>
-      <w:r>
+        <w:rPr>
+          <w:color w:val="E8E8E8" w:themeColor="background2"/>
+        </w:rPr>
+      </w:pPr>
+      <w:r>
+        <w:rPr>
+          <w:color w:val="E8E8E8" w:themeColor="background2"/>
+        </w:rPr>
         <w:t xml:space="preserve">    if guess &lt; </w:t>
       </w:r>
       <w:proofErr w:type="spellStart"/>
       <w:r>
+        <w:rPr>
+          <w:color w:val="E8E8E8" w:themeColor="background2"/>
+        </w:rPr>
         <w:t>secret_number</w:t>
       </w:r>
       <w:proofErr w:type="spellEnd"/>
       <w:r>
+        <w:rPr>
+          <w:color w:val="E8E8E8" w:themeColor="background2"/>
+        </w:rPr>
         <w:t>:</w:t>
       </w:r>
     </w:p>
     <w:p>
       <w:pPr>
         <w:spacing w:after="0"/>
-      </w:pPr>
-      <w:r>
-        <w:t>        print("Too low.")</w:t>
-      </w:r>
-    </w:p>
-    <w:p>
-      <w:pPr>
-        <w:spacing w:after="0"/>
-      </w:pPr>
-      <w:r>
+        <w:rPr>
+          <w:color w:val="E8E8E8" w:themeColor="background2"/>
+        </w:rPr>
+      </w:pPr>
+      <w:r>
+        <w:rPr>
+          <w:color w:val="E8E8E8" w:themeColor="background2"/>
+        </w:rPr>
+        <w:t xml:space="preserve">        </w:t>
+      </w:r>
+      <w:proofErr w:type="gramStart"/>
+      <w:r>
+        <w:rPr>
+          <w:color w:val="E8E8E8" w:themeColor="background2"/>
+        </w:rPr>
+        <w:t>print(</w:t>
+      </w:r>
+      <w:proofErr w:type="gramEnd"/>
+      <w:r>
+        <w:rPr>
+          <w:color w:val="E8E8E8" w:themeColor="background2"/>
+        </w:rPr>
+        <w:t>"Too low.")</w:t>
+      </w:r>
+    </w:p>
+    <w:p>
+      <w:pPr>
+        <w:spacing w:after="0"/>
+        <w:rPr>
+          <w:color w:val="E8E8E8" w:themeColor="background2"/>
+        </w:rPr>
+      </w:pPr>
+      <w:r>
+        <w:rPr>
+          <w:color w:val="E8E8E8" w:themeColor="background2"/>
+        </w:rPr>
         <w:t xml:space="preserve">    </w:t>
       </w:r>
       <w:proofErr w:type="spellStart"/>
       <w:r>
+        <w:rPr>
+          <w:color w:val="E8E8E8" w:themeColor="background2"/>
+        </w:rPr>
         <w:t>elif</w:t>
       </w:r>
       <w:proofErr w:type="spellEnd"/>
       <w:r>
+        <w:rPr>
+          <w:color w:val="E8E8E8" w:themeColor="background2"/>
+        </w:rPr>
         <w:t xml:space="preserve"> guess &gt; </w:t>
       </w:r>
       <w:proofErr w:type="spellStart"/>
       <w:r>
+        <w:rPr>
+          <w:color w:val="E8E8E8" w:themeColor="background2"/>
+        </w:rPr>
         <w:t>secret_number</w:t>
       </w:r>
       <w:proofErr w:type="spellEnd"/>
       <w:r>
+        <w:rPr>
+          <w:color w:val="E8E8E8" w:themeColor="background2"/>
+        </w:rPr>
         <w:t>:</w:t>
       </w:r>
     </w:p>
     <w:p>
       <w:pPr>
         <w:spacing w:after="0"/>
-      </w:pPr>
-      <w:r>
-        <w:t>        print("Too high.")</w:t>
-      </w:r>
-    </w:p>
-    <w:p>
-      <w:pPr>
-        <w:spacing w:after="0"/>
-      </w:pPr>
-      <w:r>
+        <w:rPr>
+          <w:color w:val="E8E8E8" w:themeColor="background2"/>
+        </w:rPr>
+      </w:pPr>
+      <w:r>
+        <w:rPr>
+          <w:color w:val="E8E8E8" w:themeColor="background2"/>
+        </w:rPr>
+        <w:t xml:space="preserve">        </w:t>
+      </w:r>
+      <w:proofErr w:type="gramStart"/>
+      <w:r>
+        <w:rPr>
+          <w:color w:val="E8E8E8" w:themeColor="background2"/>
+        </w:rPr>
+        <w:t>print(</w:t>
+      </w:r>
+      <w:proofErr w:type="gramEnd"/>
+      <w:r>
+        <w:rPr>
+          <w:color w:val="E8E8E8" w:themeColor="background2"/>
+        </w:rPr>
+        <w:t>"Too high.")</w:t>
+      </w:r>
+    </w:p>
+    <w:p>
+      <w:pPr>
+        <w:spacing w:after="0"/>
+        <w:rPr>
+          <w:color w:val="E8E8E8" w:themeColor="background2"/>
+        </w:rPr>
+      </w:pPr>
+      <w:r>
+        <w:rPr>
+          <w:color w:val="E8E8E8" w:themeColor="background2"/>
+        </w:rPr>
         <w:t>    else:</w:t>
       </w:r>
     </w:p>
     <w:p>
       <w:pPr>
         <w:spacing w:after="0"/>
-      </w:pPr>
-      <w:r>
-        <w:t>        print("Winner! Winner! Chicken Dinner! You guessed the right number!")</w:t>
-      </w:r>
-    </w:p>
-    <w:p/>
-    <w:p/>
+        <w:rPr>
+          <w:color w:val="E8E8E8" w:themeColor="background2"/>
+        </w:rPr>
+      </w:pPr>
+      <w:r>
+        <w:rPr>
+          <w:color w:val="E8E8E8" w:themeColor="background2"/>
+        </w:rPr>
+        <w:t xml:space="preserve">        </w:t>
+      </w:r>
+      <w:proofErr w:type="gramStart"/>
+      <w:r>
+        <w:rPr>
+          <w:color w:val="E8E8E8" w:themeColor="background2"/>
+        </w:rPr>
+        <w:t>print(</w:t>
+      </w:r>
+      <w:proofErr w:type="gramEnd"/>
+      <w:r>
+        <w:rPr>
+          <w:color w:val="E8E8E8" w:themeColor="background2"/>
+        </w:rPr>
+        <w:t>"Winner! Winner! Chicken Dinner! You guessed the right number!")</w:t>
+      </w:r>
+    </w:p>
+    <w:p>
+      <w:pPr>
+        <w:rPr>
+          <w:color w:val="E8E8E8" w:themeColor="background2"/>
+        </w:rPr>
+      </w:pPr>
+    </w:p>
+    <w:p>
+      <w:pPr>
+        <w:rPr>
+          <w:color w:val="E8E8E8" w:themeColor="background2"/>
+        </w:rPr>
+      </w:pPr>
+    </w:p>
     <w:sectPr>
       <w:pgSz w:w="12240" w:h="15840"/>
       <w:pgMar w:top="1440" w:right="1440" w:bottom="1440" w:left="1440" w:header="720" w:footer="720" w:gutter="0"/>

</xml_diff>